<commit_message>
revise NOV work log
</commit_message>
<xml_diff>
--- a/Log/2018-11-南大研究獎助生學習活動紀錄表易霖.docx
+++ b/Log/2018-11-南大研究獎助生學習活動紀錄表易霖.docx
@@ -378,7 +378,7 @@
               </w:numPr>
               <w:ind w:leftChars="0"/>
               <w:rPr>
-                <w:rFonts w:eastAsia="標楷體" w:hint="eastAsia"/>
+                <w:rFonts w:eastAsia="標楷體"/>
                 <w:szCs w:val="24"/>
               </w:rPr>
             </w:pPr>
@@ -429,7 +429,7 @@
               </w:numPr>
               <w:ind w:leftChars="0"/>
               <w:rPr>
-                <w:rFonts w:eastAsia="標楷體" w:hint="eastAsia"/>
+                <w:rFonts w:eastAsia="標楷體"/>
                 <w:szCs w:val="24"/>
               </w:rPr>
             </w:pPr>
@@ -464,7 +464,7 @@
               </w:numPr>
               <w:ind w:leftChars="0"/>
               <w:rPr>
-                <w:rFonts w:eastAsia="標楷體" w:hint="eastAsia"/>
+                <w:rFonts w:eastAsia="標楷體"/>
                 <w:szCs w:val="24"/>
               </w:rPr>
             </w:pPr>
@@ -489,8 +489,6 @@
               </w:rPr>
               <w:t>的棋局系統並手動下棋測試穩定性</w:t>
             </w:r>
-            <w:bookmarkStart w:id="0" w:name="_GoBack"/>
-            <w:bookmarkEnd w:id="0"/>
           </w:p>
         </w:tc>
       </w:tr>
@@ -669,11 +667,82 @@
           </w:tcPr>
           <w:p>
             <w:pPr>
-              <w:rPr>
-                <w:rFonts w:eastAsia="標楷體"/>
-                <w:szCs w:val="24"/>
-              </w:rPr>
-            </w:pPr>
+              <w:pStyle w:val="a7"/>
+              <w:numPr>
+                <w:ilvl w:val="0"/>
+                <w:numId w:val="5"/>
+              </w:numPr>
+              <w:ind w:leftChars="0"/>
+              <w:rPr>
+                <w:rFonts w:eastAsia="標楷體" w:hint="eastAsia"/>
+                <w:szCs w:val="24"/>
+              </w:rPr>
+            </w:pPr>
+            <w:r>
+              <w:rPr>
+                <w:rFonts w:eastAsia="標楷體" w:hint="eastAsia"/>
+                <w:szCs w:val="24"/>
+              </w:rPr>
+              <w:t>至南一中教導學生使用</w:t>
+            </w:r>
+            <w:r>
+              <w:rPr>
+                <w:rFonts w:eastAsia="標楷體"/>
+                <w:szCs w:val="24"/>
+              </w:rPr>
+              <w:t>FML</w:t>
+            </w:r>
+            <w:r>
+              <w:rPr>
+                <w:rFonts w:eastAsia="標楷體" w:hint="eastAsia"/>
+                <w:szCs w:val="24"/>
+              </w:rPr>
+              <w:t>推論系統</w:t>
+            </w:r>
+          </w:p>
+          <w:p>
+            <w:pPr>
+              <w:pStyle w:val="a7"/>
+              <w:numPr>
+                <w:ilvl w:val="0"/>
+                <w:numId w:val="5"/>
+              </w:numPr>
+              <w:ind w:leftChars="0"/>
+              <w:rPr>
+                <w:rFonts w:eastAsia="標楷體"/>
+                <w:szCs w:val="24"/>
+              </w:rPr>
+            </w:pPr>
+            <w:r>
+              <w:rPr>
+                <w:rFonts w:eastAsia="標楷體" w:hint="eastAsia"/>
+                <w:szCs w:val="24"/>
+              </w:rPr>
+              <w:t>錄製</w:t>
+            </w:r>
+            <w:r>
+              <w:rPr>
+                <w:rFonts w:eastAsia="標楷體"/>
+                <w:szCs w:val="24"/>
+              </w:rPr>
+              <w:t>FML JAVA</w:t>
+            </w:r>
+            <w:r>
+              <w:rPr>
+                <w:rFonts w:eastAsia="標楷體" w:hint="eastAsia"/>
+                <w:szCs w:val="24"/>
+              </w:rPr>
+              <w:t xml:space="preserve"> </w:t>
+            </w:r>
+            <w:r>
+              <w:rPr>
+                <w:rFonts w:eastAsia="標楷體" w:hint="eastAsia"/>
+                <w:szCs w:val="24"/>
+              </w:rPr>
+              <w:t>版本的機器人助教教學影片</w:t>
+            </w:r>
+            <w:bookmarkStart w:id="0" w:name="_GoBack"/>
+            <w:bookmarkEnd w:id="0"/>
           </w:p>
         </w:tc>
       </w:tr>
@@ -3030,7 +3099,7 @@
               </wp:anchor>
             </w:drawing>
           </mc:Choice>
-          <mc:Fallback xmlns:w16se="http://schemas.microsoft.com/office/word/2015/wordml/symex" xmlns:cx1="http://schemas.microsoft.com/office/drawing/2015/9/8/chartex" xmlns:cx="http://schemas.microsoft.com/office/drawing/2014/chartex">
+          <mc:Fallback xmlns:cx="http://schemas.microsoft.com/office/drawing/2014/chartex" xmlns:cx1="http://schemas.microsoft.com/office/drawing/2015/9/8/chartex" xmlns:w16se="http://schemas.microsoft.com/office/word/2015/wordml/symex">
             <w:pict>
               <v:shapetype w14:anchorId="32F351C1" id="_x0000_t202" coordsize="21600,21600" o:spt="202" path="m,l,21600r21600,l21600,xe">
                 <v:stroke joinstyle="miter"/>
@@ -3236,9 +3305,9 @@
 <file path=word/numbering.xml><?xml version="1.0" encoding="utf-8"?>
 <w:numbering xmlns:wpc="http://schemas.microsoft.com/office/word/2010/wordprocessingCanvas" xmlns:mo="http://schemas.microsoft.com/office/mac/office/2008/main" xmlns:mc="http://schemas.openxmlformats.org/markup-compatibility/2006" xmlns:mv="urn:schemas-microsoft-com:mac:vml" xmlns:o="urn:schemas-microsoft-com:office:office" xmlns:r="http://schemas.openxmlformats.org/officeDocument/2006/relationships" xmlns:m="http://schemas.openxmlformats.org/officeDocument/2006/math" xmlns:v="urn:schemas-microsoft-com:vml" xmlns:wp14="http://schemas.microsoft.com/office/word/2010/wordprocessingDrawing" xmlns:wp="http://schemas.openxmlformats.org/drawingml/2006/wordprocessingDrawing" xmlns:w10="urn:schemas-microsoft-com:office:word" xmlns:w="http://schemas.openxmlformats.org/wordprocessingml/2006/main" xmlns:w14="http://schemas.microsoft.com/office/word/2010/wordml" xmlns:w15="http://schemas.microsoft.com/office/word/2012/wordml" xmlns:wpg="http://schemas.microsoft.com/office/word/2010/wordprocessingGroup" xmlns:wpi="http://schemas.microsoft.com/office/word/2010/wordprocessingInk" xmlns:wne="http://schemas.microsoft.com/office/word/2006/wordml" xmlns:wps="http://schemas.microsoft.com/office/word/2010/wordprocessingShape" mc:Ignorable="w14 w15 wp14">
   <w:abstractNum w:abstractNumId="0">
-    <w:nsid w:val="52861CF3"/>
+    <w:nsid w:val="4685221E"/>
     <w:multiLevelType w:val="hybridMultilevel"/>
-    <w:tmpl w:val="92761C20"/>
+    <w:tmpl w:val="20744F18"/>
     <w:lvl w:ilvl="0" w:tplc="0409000F">
       <w:start w:val="1"/>
       <w:numFmt w:val="decimal"/>
@@ -3331,6 +3400,101 @@
     </w:lvl>
   </w:abstractNum>
   <w:abstractNum w:abstractNumId="1">
+    <w:nsid w:val="52861CF3"/>
+    <w:multiLevelType w:val="hybridMultilevel"/>
+    <w:tmpl w:val="92761C20"/>
+    <w:lvl w:ilvl="0" w:tplc="0409000F">
+      <w:start w:val="1"/>
+      <w:numFmt w:val="decimal"/>
+      <w:lvlText w:val="%1."/>
+      <w:lvlJc w:val="left"/>
+      <w:pPr>
+        <w:ind w:left="480" w:hanging="480"/>
+      </w:pPr>
+    </w:lvl>
+    <w:lvl w:ilvl="1" w:tplc="04090019" w:tentative="1">
+      <w:start w:val="1"/>
+      <w:numFmt w:val="ideographTraditional"/>
+      <w:lvlText w:val="%2、"/>
+      <w:lvlJc w:val="left"/>
+      <w:pPr>
+        <w:ind w:left="960" w:hanging="480"/>
+      </w:pPr>
+      <w:rPr>
+        <w:rFonts w:ascii="新細明體" w:eastAsia="新細明體" w:hAnsi="新細明體" w:hint="eastAsia"/>
+      </w:rPr>
+    </w:lvl>
+    <w:lvl w:ilvl="2" w:tplc="0409001B" w:tentative="1">
+      <w:start w:val="1"/>
+      <w:numFmt w:val="lowerRoman"/>
+      <w:lvlText w:val="%3."/>
+      <w:lvlJc w:val="right"/>
+      <w:pPr>
+        <w:ind w:left="1440" w:hanging="480"/>
+      </w:pPr>
+    </w:lvl>
+    <w:lvl w:ilvl="3" w:tplc="0409000F" w:tentative="1">
+      <w:start w:val="1"/>
+      <w:numFmt w:val="decimal"/>
+      <w:lvlText w:val="%4."/>
+      <w:lvlJc w:val="left"/>
+      <w:pPr>
+        <w:ind w:left="1920" w:hanging="480"/>
+      </w:pPr>
+    </w:lvl>
+    <w:lvl w:ilvl="4" w:tplc="04090019" w:tentative="1">
+      <w:start w:val="1"/>
+      <w:numFmt w:val="ideographTraditional"/>
+      <w:lvlText w:val="%5、"/>
+      <w:lvlJc w:val="left"/>
+      <w:pPr>
+        <w:ind w:left="2400" w:hanging="480"/>
+      </w:pPr>
+      <w:rPr>
+        <w:rFonts w:ascii="新細明體" w:eastAsia="新細明體" w:hAnsi="新細明體" w:hint="eastAsia"/>
+      </w:rPr>
+    </w:lvl>
+    <w:lvl w:ilvl="5" w:tplc="0409001B" w:tentative="1">
+      <w:start w:val="1"/>
+      <w:numFmt w:val="lowerRoman"/>
+      <w:lvlText w:val="%6."/>
+      <w:lvlJc w:val="right"/>
+      <w:pPr>
+        <w:ind w:left="2880" w:hanging="480"/>
+      </w:pPr>
+    </w:lvl>
+    <w:lvl w:ilvl="6" w:tplc="0409000F" w:tentative="1">
+      <w:start w:val="1"/>
+      <w:numFmt w:val="decimal"/>
+      <w:lvlText w:val="%7."/>
+      <w:lvlJc w:val="left"/>
+      <w:pPr>
+        <w:ind w:left="3360" w:hanging="480"/>
+      </w:pPr>
+    </w:lvl>
+    <w:lvl w:ilvl="7" w:tplc="04090019" w:tentative="1">
+      <w:start w:val="1"/>
+      <w:numFmt w:val="ideographTraditional"/>
+      <w:lvlText w:val="%8、"/>
+      <w:lvlJc w:val="left"/>
+      <w:pPr>
+        <w:ind w:left="3840" w:hanging="480"/>
+      </w:pPr>
+      <w:rPr>
+        <w:rFonts w:ascii="新細明體" w:eastAsia="新細明體" w:hAnsi="新細明體" w:hint="eastAsia"/>
+      </w:rPr>
+    </w:lvl>
+    <w:lvl w:ilvl="8" w:tplc="0409001B" w:tentative="1">
+      <w:start w:val="1"/>
+      <w:numFmt w:val="lowerRoman"/>
+      <w:lvlText w:val="%9."/>
+      <w:lvlJc w:val="right"/>
+      <w:pPr>
+        <w:ind w:left="4320" w:hanging="480"/>
+      </w:pPr>
+    </w:lvl>
+  </w:abstractNum>
+  <w:abstractNum w:abstractNumId="2">
     <w:nsid w:val="56C0508E"/>
     <w:multiLevelType w:val="hybridMultilevel"/>
     <w:tmpl w:val="457AB1A8"/>
@@ -3443,7 +3607,7 @@
       </w:rPr>
     </w:lvl>
   </w:abstractNum>
-  <w:abstractNum w:abstractNumId="2">
+  <w:abstractNum w:abstractNumId="3">
     <w:nsid w:val="67492C44"/>
     <w:multiLevelType w:val="hybridMultilevel"/>
     <w:tmpl w:val="6BA4EE7C"/>
@@ -3556,7 +3720,7 @@
       </w:rPr>
     </w:lvl>
   </w:abstractNum>
-  <w:abstractNum w:abstractNumId="3">
+  <w:abstractNum w:abstractNumId="4">
     <w:nsid w:val="7332284D"/>
     <w:multiLevelType w:val="hybridMultilevel"/>
     <w:tmpl w:val="B7DC07C8"/>
@@ -3670,15 +3834,18 @@
     </w:lvl>
   </w:abstractNum>
   <w:num w:numId="1">
+    <w:abstractNumId w:val="4"/>
+  </w:num>
+  <w:num w:numId="2">
     <w:abstractNumId w:val="3"/>
   </w:num>
-  <w:num w:numId="2">
+  <w:num w:numId="3">
     <w:abstractNumId w:val="2"/>
   </w:num>
-  <w:num w:numId="3">
+  <w:num w:numId="4">
     <w:abstractNumId w:val="1"/>
   </w:num>
-  <w:num w:numId="4">
+  <w:num w:numId="5">
     <w:abstractNumId w:val="0"/>
   </w:num>
 </w:numbering>
@@ -4473,7 +4640,7 @@
 </file>
 
 <file path=customXml/itemProps1.xml><?xml version="1.0" encoding="utf-8"?>
-<ds:datastoreItem xmlns:ds="http://schemas.openxmlformats.org/officeDocument/2006/customXml" ds:itemID="{9948151A-30DE-364B-9DA8-41CF05936A69}">
+<ds:datastoreItem xmlns:ds="http://schemas.openxmlformats.org/officeDocument/2006/customXml" ds:itemID="{7B0A1B82-C2C2-9840-B848-AB110E6B9F5A}">
   <ds:schemaRefs>
     <ds:schemaRef ds:uri="http://schemas.openxmlformats.org/officeDocument/2006/bibliography"/>
   </ds:schemaRefs>

</xml_diff>

<commit_message>
revise NOC work log
</commit_message>
<xml_diff>
--- a/Log/2018-11-南大研究獎助生學習活動紀錄表易霖.docx
+++ b/Log/2018-11-南大研究獎助生學習活動紀錄表易霖.docx
@@ -674,7 +674,7 @@
               </w:numPr>
               <w:ind w:leftChars="0"/>
               <w:rPr>
-                <w:rFonts w:eastAsia="標楷體" w:hint="eastAsia"/>
+                <w:rFonts w:eastAsia="標楷體"/>
                 <w:szCs w:val="24"/>
               </w:rPr>
             </w:pPr>
@@ -741,8 +741,50 @@
               </w:rPr>
               <w:t>版本的機器人助教教學影片</w:t>
             </w:r>
+          </w:p>
+          <w:p>
+            <w:pPr>
+              <w:pStyle w:val="a7"/>
+              <w:numPr>
+                <w:ilvl w:val="0"/>
+                <w:numId w:val="5"/>
+              </w:numPr>
+              <w:ind w:leftChars="0"/>
+              <w:rPr>
+                <w:rFonts w:eastAsia="標楷體"/>
+                <w:szCs w:val="24"/>
+              </w:rPr>
+            </w:pPr>
+            <w:r>
+              <w:rPr>
+                <w:rFonts w:eastAsia="標楷體" w:hint="eastAsia"/>
+                <w:szCs w:val="24"/>
+              </w:rPr>
+              <w:t>備份活動影片，</w:t>
+            </w:r>
+            <w:r>
+              <w:rPr>
+                <w:rFonts w:eastAsia="標楷體"/>
+                <w:szCs w:val="24"/>
+              </w:rPr>
+              <w:t>(</w:t>
+            </w:r>
+            <w:r>
+              <w:rPr>
+                <w:rFonts w:eastAsia="標楷體" w:hint="eastAsia"/>
+                <w:szCs w:val="24"/>
+              </w:rPr>
+              <w:t>南一中前測</w:t>
+            </w:r>
             <w:bookmarkStart w:id="0" w:name="_GoBack"/>
             <w:bookmarkEnd w:id="0"/>
+            <w:r>
+              <w:rPr>
+                <w:rFonts w:eastAsia="標楷體"/>
+                <w:szCs w:val="24"/>
+              </w:rPr>
+              <w:t>)</w:t>
+            </w:r>
           </w:p>
         </w:tc>
       </w:tr>
@@ -3099,7 +3141,7 @@
               </wp:anchor>
             </w:drawing>
           </mc:Choice>
-          <mc:Fallback xmlns:cx="http://schemas.microsoft.com/office/drawing/2014/chartex" xmlns:cx1="http://schemas.microsoft.com/office/drawing/2015/9/8/chartex" xmlns:w16se="http://schemas.microsoft.com/office/word/2015/wordml/symex">
+          <mc:Fallback xmlns:w16se="http://schemas.microsoft.com/office/word/2015/wordml/symex" xmlns:cx1="http://schemas.microsoft.com/office/drawing/2015/9/8/chartex" xmlns:cx="http://schemas.microsoft.com/office/drawing/2014/chartex">
             <w:pict>
               <v:shapetype w14:anchorId="32F351C1" id="_x0000_t202" coordsize="21600,21600" o:spt="202" path="m,l,21600r21600,l21600,xe">
                 <v:stroke joinstyle="miter"/>
@@ -4640,7 +4682,7 @@
 </file>
 
 <file path=customXml/itemProps1.xml><?xml version="1.0" encoding="utf-8"?>
-<ds:datastoreItem xmlns:ds="http://schemas.openxmlformats.org/officeDocument/2006/customXml" ds:itemID="{7B0A1B82-C2C2-9840-B848-AB110E6B9F5A}">
+<ds:datastoreItem xmlns:ds="http://schemas.openxmlformats.org/officeDocument/2006/customXml" ds:itemID="{B6659EE6-1478-F546-BD23-5A0F6C393EB1}">
   <ds:schemaRefs>
     <ds:schemaRef ds:uri="http://schemas.openxmlformats.org/officeDocument/2006/bibliography"/>
   </ds:schemaRefs>

</xml_diff>

<commit_message>
modift NOV work log
</commit_message>
<xml_diff>
--- a/Log/2018-11-南大研究獎助生學習活動紀錄表易霖.docx
+++ b/Log/2018-11-南大研究獎助生學習活動紀錄表易霖.docx
@@ -776,14 +776,140 @@
               </w:rPr>
               <w:t>南一中前測</w:t>
             </w:r>
+            <w:r>
+              <w:rPr>
+                <w:rFonts w:eastAsia="標楷體"/>
+                <w:szCs w:val="24"/>
+              </w:rPr>
+              <w:t>)</w:t>
+            </w:r>
+          </w:p>
+          <w:p>
+            <w:pPr>
+              <w:pStyle w:val="a7"/>
+              <w:numPr>
+                <w:ilvl w:val="0"/>
+                <w:numId w:val="5"/>
+              </w:numPr>
+              <w:ind w:leftChars="0"/>
+              <w:rPr>
+                <w:rFonts w:eastAsia="標楷體" w:hint="eastAsia"/>
+                <w:szCs w:val="24"/>
+              </w:rPr>
+            </w:pPr>
+            <w:r>
+              <w:rPr>
+                <w:rFonts w:eastAsia="標楷體" w:hint="eastAsia"/>
+                <w:szCs w:val="24"/>
+              </w:rPr>
+              <w:t>製作操控機器人</w:t>
+            </w:r>
+            <w:r>
+              <w:rPr>
+                <w:rFonts w:eastAsia="標楷體"/>
+                <w:szCs w:val="24"/>
+              </w:rPr>
+              <w:t xml:space="preserve">Android </w:t>
+            </w:r>
+            <w:r>
+              <w:rPr>
+                <w:rFonts w:eastAsia="標楷體" w:hint="eastAsia"/>
+                <w:szCs w:val="24"/>
+              </w:rPr>
+              <w:t>版本</w:t>
+            </w:r>
+            <w:r>
+              <w:rPr>
+                <w:rFonts w:eastAsia="標楷體"/>
+                <w:szCs w:val="24"/>
+              </w:rPr>
+              <w:t>APP</w:t>
+            </w:r>
+            <w:r>
+              <w:rPr>
+                <w:rFonts w:eastAsia="標楷體" w:hint="eastAsia"/>
+                <w:szCs w:val="24"/>
+              </w:rPr>
+              <w:t>並使用</w:t>
+            </w:r>
+            <w:r>
+              <w:rPr>
+                <w:rFonts w:eastAsia="標楷體"/>
+                <w:szCs w:val="24"/>
+              </w:rPr>
+              <w:t>UDP</w:t>
+            </w:r>
+            <w:r>
+              <w:rPr>
+                <w:rFonts w:eastAsia="標楷體" w:hint="eastAsia"/>
+                <w:szCs w:val="24"/>
+              </w:rPr>
+              <w:t>傳送封包訊息</w:t>
+            </w:r>
             <w:bookmarkStart w:id="0" w:name="_GoBack"/>
             <w:bookmarkEnd w:id="0"/>
-            <w:r>
-              <w:rPr>
-                <w:rFonts w:eastAsia="標楷體"/>
-                <w:szCs w:val="24"/>
-              </w:rPr>
-              <w:t>)</w:t>
+          </w:p>
+          <w:p>
+            <w:pPr>
+              <w:pStyle w:val="a7"/>
+              <w:numPr>
+                <w:ilvl w:val="0"/>
+                <w:numId w:val="5"/>
+              </w:numPr>
+              <w:ind w:leftChars="0"/>
+              <w:rPr>
+                <w:rFonts w:eastAsia="標楷體"/>
+                <w:szCs w:val="24"/>
+              </w:rPr>
+            </w:pPr>
+            <w:r>
+              <w:rPr>
+                <w:rFonts w:eastAsia="標楷體" w:hint="eastAsia"/>
+                <w:szCs w:val="24"/>
+              </w:rPr>
+              <w:t>將</w:t>
+            </w:r>
+            <w:r>
+              <w:rPr>
+                <w:rFonts w:eastAsia="標楷體"/>
+                <w:szCs w:val="24"/>
+              </w:rPr>
+              <w:t>IOS</w:t>
+            </w:r>
+            <w:r>
+              <w:rPr>
+                <w:rFonts w:eastAsia="標楷體" w:hint="eastAsia"/>
+                <w:szCs w:val="24"/>
+              </w:rPr>
+              <w:t>操控機器人</w:t>
+            </w:r>
+            <w:r>
+              <w:rPr>
+                <w:rFonts w:eastAsia="標楷體"/>
+                <w:szCs w:val="24"/>
+              </w:rPr>
+              <w:t>APP</w:t>
+            </w:r>
+            <w:r>
+              <w:rPr>
+                <w:rFonts w:eastAsia="標楷體" w:hint="eastAsia"/>
+                <w:szCs w:val="24"/>
+              </w:rPr>
+              <w:t>程式安裝至</w:t>
+            </w:r>
+            <w:r>
+              <w:rPr>
+                <w:rFonts w:eastAsia="標楷體"/>
+                <w:szCs w:val="24"/>
+              </w:rPr>
+              <w:t>iPhone</w:t>
+            </w:r>
+            <w:r>
+              <w:rPr>
+                <w:rFonts w:eastAsia="標楷體" w:hint="eastAsia"/>
+                <w:szCs w:val="24"/>
+              </w:rPr>
+              <w:t>手機</w:t>
             </w:r>
           </w:p>
         </w:tc>
@@ -2847,7 +2973,7 @@
           <w:sz w:val="22"/>
           <w:szCs w:val="22"/>
         </w:rPr>
-        <w:t>用申</w:t>
+        <w:t>用</w:t>
       </w:r>
       <w:r>
         <w:rPr>
@@ -2855,6 +2981,15 @@
           <w:sz w:val="22"/>
           <w:szCs w:val="22"/>
         </w:rPr>
+        <w:lastRenderedPageBreak/>
+        <w:t>申</w:t>
+      </w:r>
+      <w:r>
+        <w:rPr>
+          <w:rFonts w:eastAsia="標楷體" w:hint="eastAsia"/>
+          <w:sz w:val="22"/>
+          <w:szCs w:val="22"/>
+        </w:rPr>
         <w:t>請書及</w:t>
       </w:r>
       <w:r>
@@ -2905,7 +3040,6 @@
           <w:rFonts w:eastAsia="標楷體" w:hint="eastAsia"/>
           <w:b/>
         </w:rPr>
-        <w:lastRenderedPageBreak/>
         <w:t>【</w:t>
       </w:r>
       <w:r>
@@ -3141,7 +3275,7 @@
               </wp:anchor>
             </w:drawing>
           </mc:Choice>
-          <mc:Fallback xmlns:w16se="http://schemas.microsoft.com/office/word/2015/wordml/symex" xmlns:cx1="http://schemas.microsoft.com/office/drawing/2015/9/8/chartex" xmlns:cx="http://schemas.microsoft.com/office/drawing/2014/chartex">
+          <mc:Fallback xmlns:cx="http://schemas.microsoft.com/office/drawing/2014/chartex" xmlns:cx1="http://schemas.microsoft.com/office/drawing/2015/9/8/chartex" xmlns:w16se="http://schemas.microsoft.com/office/word/2015/wordml/symex">
             <w:pict>
               <v:shapetype w14:anchorId="32F351C1" id="_x0000_t202" coordsize="21600,21600" o:spt="202" path="m,l,21600r21600,l21600,xe">
                 <v:stroke joinstyle="miter"/>
@@ -4682,7 +4816,7 @@
 </file>
 
 <file path=customXml/itemProps1.xml><?xml version="1.0" encoding="utf-8"?>
-<ds:datastoreItem xmlns:ds="http://schemas.openxmlformats.org/officeDocument/2006/customXml" ds:itemID="{B6659EE6-1478-F546-BD23-5A0F6C393EB1}">
+<ds:datastoreItem xmlns:ds="http://schemas.openxmlformats.org/officeDocument/2006/customXml" ds:itemID="{DD12EEB6-F350-5049-8C84-EDA4BD79DB24}">
   <ds:schemaRefs>
     <ds:schemaRef ds:uri="http://schemas.openxmlformats.org/officeDocument/2006/bibliography"/>
   </ds:schemaRefs>

</xml_diff>

<commit_message>
modify NOV work log
</commit_message>
<xml_diff>
--- a/Log/2018-11-南大研究獎助生學習活動紀錄表易霖.docx
+++ b/Log/2018-11-南大研究獎助生學習活動紀錄表易霖.docx
@@ -1,6 +1,6 @@
 
 <file path=word/document.xml><?xml version="1.0" encoding="utf-8"?>
-<w:document xmlns:wpc="http://schemas.microsoft.com/office/word/2010/wordprocessingCanvas" xmlns:mo="http://schemas.microsoft.com/office/mac/office/2008/main" xmlns:mc="http://schemas.openxmlformats.org/markup-compatibility/2006" xmlns:mv="urn:schemas-microsoft-com:mac:vml" xmlns:o="urn:schemas-microsoft-com:office:office" xmlns:r="http://schemas.openxmlformats.org/officeDocument/2006/relationships" xmlns:m="http://schemas.openxmlformats.org/officeDocument/2006/math" xmlns:v="urn:schemas-microsoft-com:vml" xmlns:wp14="http://schemas.microsoft.com/office/word/2010/wordprocessingDrawing" xmlns:wp="http://schemas.openxmlformats.org/drawingml/2006/wordprocessingDrawing" xmlns:w10="urn:schemas-microsoft-com:office:word" xmlns:w="http://schemas.openxmlformats.org/wordprocessingml/2006/main" xmlns:w14="http://schemas.microsoft.com/office/word/2010/wordml" xmlns:w15="http://schemas.microsoft.com/office/word/2012/wordml" xmlns:wpg="http://schemas.microsoft.com/office/word/2010/wordprocessingGroup" xmlns:wpi="http://schemas.microsoft.com/office/word/2010/wordprocessingInk" xmlns:wne="http://schemas.microsoft.com/office/word/2006/wordml" xmlns:wps="http://schemas.microsoft.com/office/word/2010/wordprocessingShape" mc:Ignorable="w14 w15 wp14">
+<w:document xmlns:wpc="http://schemas.microsoft.com/office/word/2010/wordprocessingCanvas" xmlns:cx="http://schemas.microsoft.com/office/drawing/2014/chartex" xmlns:cx1="http://schemas.microsoft.com/office/drawing/2015/9/8/chartex" xmlns:mc="http://schemas.openxmlformats.org/markup-compatibility/2006" xmlns:o="urn:schemas-microsoft-com:office:office" xmlns:r="http://schemas.openxmlformats.org/officeDocument/2006/relationships" xmlns:m="http://schemas.openxmlformats.org/officeDocument/2006/math" xmlns:v="urn:schemas-microsoft-com:vml" xmlns:wp14="http://schemas.microsoft.com/office/word/2010/wordprocessingDrawing" xmlns:wp="http://schemas.openxmlformats.org/drawingml/2006/wordprocessingDrawing" xmlns:w10="urn:schemas-microsoft-com:office:word" xmlns:w="http://schemas.openxmlformats.org/wordprocessingml/2006/main" xmlns:w14="http://schemas.microsoft.com/office/word/2010/wordml" xmlns:w15="http://schemas.microsoft.com/office/word/2012/wordml" xmlns:w16se="http://schemas.microsoft.com/office/word/2015/wordml/symex" xmlns:wpg="http://schemas.microsoft.com/office/word/2010/wordprocessingGroup" xmlns:wpi="http://schemas.microsoft.com/office/word/2010/wordprocessingInk" xmlns:wne="http://schemas.microsoft.com/office/word/2006/wordml" xmlns:wps="http://schemas.microsoft.com/office/word/2010/wordprocessingShape" mc:Ignorable="w14 w15 w16se wp14">
   <w:body>
     <w:p>
       <w:pPr>
@@ -389,7 +389,6 @@
               </w:rPr>
               <w:t>撰寫控制</w:t>
             </w:r>
-            <w:proofErr w:type="spellStart"/>
             <w:r>
               <w:rPr>
                 <w:rFonts w:eastAsia="標楷體"/>
@@ -397,7 +396,6 @@
               </w:rPr>
               <w:t>Parlo</w:t>
             </w:r>
-            <w:proofErr w:type="spellEnd"/>
             <w:r>
               <w:rPr>
                 <w:rFonts w:eastAsia="標楷體" w:hint="eastAsia"/>
@@ -783,8 +781,6 @@
               </w:rPr>
               <w:t>南一中前測</w:t>
             </w:r>
-            <w:bookmarkStart w:id="0" w:name="_GoBack"/>
-            <w:bookmarkEnd w:id="0"/>
             <w:r>
               <w:rPr>
                 <w:rFonts w:eastAsia="標楷體"/>
@@ -802,7 +798,7 @@
               </w:numPr>
               <w:ind w:leftChars="0"/>
               <w:rPr>
-                <w:rFonts w:eastAsia="標楷體" w:hint="eastAsia"/>
+                <w:rFonts w:eastAsia="標楷體"/>
                 <w:szCs w:val="24"/>
               </w:rPr>
             </w:pPr>
@@ -919,6 +915,71 @@
               <w:t>手機</w:t>
             </w:r>
           </w:p>
+          <w:p>
+            <w:pPr>
+              <w:pStyle w:val="a7"/>
+              <w:numPr>
+                <w:ilvl w:val="0"/>
+                <w:numId w:val="5"/>
+              </w:numPr>
+              <w:ind w:leftChars="0"/>
+              <w:rPr>
+                <w:rFonts w:eastAsia="標楷體"/>
+                <w:szCs w:val="24"/>
+              </w:rPr>
+            </w:pPr>
+            <w:r>
+              <w:rPr>
+                <w:rFonts w:eastAsia="標楷體" w:hint="eastAsia"/>
+                <w:szCs w:val="24"/>
+              </w:rPr>
+              <w:t>南一中</w:t>
+            </w:r>
+            <w:r>
+              <w:rPr>
+                <w:rFonts w:eastAsia="標楷體" w:hint="eastAsia"/>
+                <w:szCs w:val="24"/>
+              </w:rPr>
+              <w:t>人機共學</w:t>
+            </w:r>
+            <w:r>
+              <w:rPr>
+                <w:rFonts w:eastAsia="標楷體" w:hint="eastAsia"/>
+                <w:szCs w:val="24"/>
+              </w:rPr>
+              <w:t>AI</w:t>
+            </w:r>
+            <w:r>
+              <w:rPr>
+                <w:rFonts w:eastAsia="標楷體" w:hint="eastAsia"/>
+                <w:szCs w:val="24"/>
+              </w:rPr>
+              <w:t>工作坊</w:t>
+            </w:r>
+            <w:r>
+              <w:rPr>
+                <w:rFonts w:eastAsia="標楷體" w:hint="eastAsia"/>
+                <w:szCs w:val="24"/>
+              </w:rPr>
+              <w:t>，教導學生</w:t>
+            </w:r>
+            <w:r>
+              <w:rPr>
+                <w:rFonts w:eastAsia="標楷體" w:hint="eastAsia"/>
+                <w:szCs w:val="24"/>
+              </w:rPr>
+              <w:t>FML</w:t>
+            </w:r>
+            <w:bookmarkStart w:id="0" w:name="_GoBack"/>
+            <w:bookmarkEnd w:id="0"/>
+            <w:r>
+              <w:rPr>
+                <w:rFonts w:eastAsia="標楷體" w:hint="eastAsia"/>
+                <w:szCs w:val="24"/>
+              </w:rPr>
+              <w:t>工具</w:t>
+            </w:r>
+          </w:p>
         </w:tc>
       </w:tr>
       <w:tr>
@@ -2868,6 +2929,7 @@
           <w:sz w:val="22"/>
           <w:szCs w:val="22"/>
         </w:rPr>
+        <w:lastRenderedPageBreak/>
         <w:t>三、每月</w:t>
       </w:r>
       <w:r>
@@ -2980,16 +3042,7 @@
           <w:sz w:val="22"/>
           <w:szCs w:val="22"/>
         </w:rPr>
-        <w:t>用</w:t>
-      </w:r>
-      <w:r>
-        <w:rPr>
-          <w:rFonts w:eastAsia="標楷體" w:hint="eastAsia"/>
-          <w:sz w:val="22"/>
-          <w:szCs w:val="22"/>
-        </w:rPr>
-        <w:lastRenderedPageBreak/>
-        <w:t>申</w:t>
+        <w:t>用申</w:t>
       </w:r>
       <w:r>
         <w:rPr>
@@ -3282,7 +3335,7 @@
               </wp:anchor>
             </w:drawing>
           </mc:Choice>
-          <mc:Fallback xmlns:cx="http://schemas.microsoft.com/office/drawing/2014/chartex" xmlns:cx1="http://schemas.microsoft.com/office/drawing/2015/9/8/chartex" xmlns:w16se="http://schemas.microsoft.com/office/word/2015/wordml/symex">
+          <mc:Fallback xmlns:mv="urn:schemas-microsoft-com:mac:vml" xmlns:mo="http://schemas.microsoft.com/office/mac/office/2008/main">
             <w:pict>
               <v:shapetype w14:anchorId="32F351C1" id="_x0000_t202" coordsize="21600,21600" o:spt="202" path="m,l,21600r21600,l21600,xe">
                 <v:stroke joinstyle="miter"/>
@@ -3448,7 +3501,7 @@
 </file>
 
 <file path=word/endnotes.xml><?xml version="1.0" encoding="utf-8"?>
-<w:endnotes xmlns:wpc="http://schemas.microsoft.com/office/word/2010/wordprocessingCanvas" xmlns:mo="http://schemas.microsoft.com/office/mac/office/2008/main" xmlns:mc="http://schemas.openxmlformats.org/markup-compatibility/2006" xmlns:mv="urn:schemas-microsoft-com:mac:vml" xmlns:o="urn:schemas-microsoft-com:office:office" xmlns:r="http://schemas.openxmlformats.org/officeDocument/2006/relationships" xmlns:m="http://schemas.openxmlformats.org/officeDocument/2006/math" xmlns:v="urn:schemas-microsoft-com:vml" xmlns:wp14="http://schemas.microsoft.com/office/word/2010/wordprocessingDrawing" xmlns:wp="http://schemas.openxmlformats.org/drawingml/2006/wordprocessingDrawing" xmlns:w10="urn:schemas-microsoft-com:office:word" xmlns:w="http://schemas.openxmlformats.org/wordprocessingml/2006/main" xmlns:w14="http://schemas.microsoft.com/office/word/2010/wordml" xmlns:w15="http://schemas.microsoft.com/office/word/2012/wordml" xmlns:wpg="http://schemas.microsoft.com/office/word/2010/wordprocessingGroup" xmlns:wpi="http://schemas.microsoft.com/office/word/2010/wordprocessingInk" xmlns:wne="http://schemas.microsoft.com/office/word/2006/wordml" xmlns:wps="http://schemas.microsoft.com/office/word/2010/wordprocessingShape" mc:Ignorable="w14 w15 wp14">
+<w:endnotes xmlns:wpc="http://schemas.microsoft.com/office/word/2010/wordprocessingCanvas" xmlns:cx="http://schemas.microsoft.com/office/drawing/2014/chartex" xmlns:cx1="http://schemas.microsoft.com/office/drawing/2015/9/8/chartex" xmlns:mc="http://schemas.openxmlformats.org/markup-compatibility/2006" xmlns:o="urn:schemas-microsoft-com:office:office" xmlns:r="http://schemas.openxmlformats.org/officeDocument/2006/relationships" xmlns:m="http://schemas.openxmlformats.org/officeDocument/2006/math" xmlns:v="urn:schemas-microsoft-com:vml" xmlns:wp14="http://schemas.microsoft.com/office/word/2010/wordprocessingDrawing" xmlns:wp="http://schemas.openxmlformats.org/drawingml/2006/wordprocessingDrawing" xmlns:w10="urn:schemas-microsoft-com:office:word" xmlns:w="http://schemas.openxmlformats.org/wordprocessingml/2006/main" xmlns:w14="http://schemas.microsoft.com/office/word/2010/wordml" xmlns:w15="http://schemas.microsoft.com/office/word/2012/wordml" xmlns:w16se="http://schemas.microsoft.com/office/word/2015/wordml/symex" xmlns:wpg="http://schemas.microsoft.com/office/word/2010/wordprocessingGroup" xmlns:wpi="http://schemas.microsoft.com/office/word/2010/wordprocessingInk" xmlns:wne="http://schemas.microsoft.com/office/word/2006/wordml" xmlns:wps="http://schemas.microsoft.com/office/word/2010/wordprocessingShape" mc:Ignorable="w14 w15 w16se wp14">
   <w:endnote w:type="separator" w:id="-1">
     <w:p>
       <w:r>
@@ -3467,7 +3520,7 @@
 </file>
 
 <file path=word/footnotes.xml><?xml version="1.0" encoding="utf-8"?>
-<w:footnotes xmlns:wpc="http://schemas.microsoft.com/office/word/2010/wordprocessingCanvas" xmlns:mo="http://schemas.microsoft.com/office/mac/office/2008/main" xmlns:mc="http://schemas.openxmlformats.org/markup-compatibility/2006" xmlns:mv="urn:schemas-microsoft-com:mac:vml" xmlns:o="urn:schemas-microsoft-com:office:office" xmlns:r="http://schemas.openxmlformats.org/officeDocument/2006/relationships" xmlns:m="http://schemas.openxmlformats.org/officeDocument/2006/math" xmlns:v="urn:schemas-microsoft-com:vml" xmlns:wp14="http://schemas.microsoft.com/office/word/2010/wordprocessingDrawing" xmlns:wp="http://schemas.openxmlformats.org/drawingml/2006/wordprocessingDrawing" xmlns:w10="urn:schemas-microsoft-com:office:word" xmlns:w="http://schemas.openxmlformats.org/wordprocessingml/2006/main" xmlns:w14="http://schemas.microsoft.com/office/word/2010/wordml" xmlns:w15="http://schemas.microsoft.com/office/word/2012/wordml" xmlns:wpg="http://schemas.microsoft.com/office/word/2010/wordprocessingGroup" xmlns:wpi="http://schemas.microsoft.com/office/word/2010/wordprocessingInk" xmlns:wne="http://schemas.microsoft.com/office/word/2006/wordml" xmlns:wps="http://schemas.microsoft.com/office/word/2010/wordprocessingShape" mc:Ignorable="w14 w15 wp14">
+<w:footnotes xmlns:wpc="http://schemas.microsoft.com/office/word/2010/wordprocessingCanvas" xmlns:cx="http://schemas.microsoft.com/office/drawing/2014/chartex" xmlns:cx1="http://schemas.microsoft.com/office/drawing/2015/9/8/chartex" xmlns:mc="http://schemas.openxmlformats.org/markup-compatibility/2006" xmlns:o="urn:schemas-microsoft-com:office:office" xmlns:r="http://schemas.openxmlformats.org/officeDocument/2006/relationships" xmlns:m="http://schemas.openxmlformats.org/officeDocument/2006/math" xmlns:v="urn:schemas-microsoft-com:vml" xmlns:wp14="http://schemas.microsoft.com/office/word/2010/wordprocessingDrawing" xmlns:wp="http://schemas.openxmlformats.org/drawingml/2006/wordprocessingDrawing" xmlns:w10="urn:schemas-microsoft-com:office:word" xmlns:w="http://schemas.openxmlformats.org/wordprocessingml/2006/main" xmlns:w14="http://schemas.microsoft.com/office/word/2010/wordml" xmlns:w15="http://schemas.microsoft.com/office/word/2012/wordml" xmlns:w16se="http://schemas.microsoft.com/office/word/2015/wordml/symex" xmlns:wpg="http://schemas.microsoft.com/office/word/2010/wordprocessingGroup" xmlns:wpi="http://schemas.microsoft.com/office/word/2010/wordprocessingInk" xmlns:wne="http://schemas.microsoft.com/office/word/2006/wordml" xmlns:wps="http://schemas.microsoft.com/office/word/2010/wordprocessingShape" mc:Ignorable="w14 w15 w16se wp14">
   <w:footnote w:type="separator" w:id="-1">
     <w:p>
       <w:r>
@@ -3486,8 +3539,8 @@
 </file>
 
 <file path=word/numbering.xml><?xml version="1.0" encoding="utf-8"?>
-<w:numbering xmlns:wpc="http://schemas.microsoft.com/office/word/2010/wordprocessingCanvas" xmlns:mo="http://schemas.microsoft.com/office/mac/office/2008/main" xmlns:mc="http://schemas.openxmlformats.org/markup-compatibility/2006" xmlns:mv="urn:schemas-microsoft-com:mac:vml" xmlns:o="urn:schemas-microsoft-com:office:office" xmlns:r="http://schemas.openxmlformats.org/officeDocument/2006/relationships" xmlns:m="http://schemas.openxmlformats.org/officeDocument/2006/math" xmlns:v="urn:schemas-microsoft-com:vml" xmlns:wp14="http://schemas.microsoft.com/office/word/2010/wordprocessingDrawing" xmlns:wp="http://schemas.openxmlformats.org/drawingml/2006/wordprocessingDrawing" xmlns:w10="urn:schemas-microsoft-com:office:word" xmlns:w="http://schemas.openxmlformats.org/wordprocessingml/2006/main" xmlns:w14="http://schemas.microsoft.com/office/word/2010/wordml" xmlns:w15="http://schemas.microsoft.com/office/word/2012/wordml" xmlns:wpg="http://schemas.microsoft.com/office/word/2010/wordprocessingGroup" xmlns:wpi="http://schemas.microsoft.com/office/word/2010/wordprocessingInk" xmlns:wne="http://schemas.microsoft.com/office/word/2006/wordml" xmlns:wps="http://schemas.microsoft.com/office/word/2010/wordprocessingShape" mc:Ignorable="w14 w15 wp14">
-  <w:abstractNum w:abstractNumId="0">
+<w:numbering xmlns:wpc="http://schemas.microsoft.com/office/word/2010/wordprocessingCanvas" xmlns:cx="http://schemas.microsoft.com/office/drawing/2014/chartex" xmlns:cx1="http://schemas.microsoft.com/office/drawing/2015/9/8/chartex" xmlns:mc="http://schemas.openxmlformats.org/markup-compatibility/2006" xmlns:o="urn:schemas-microsoft-com:office:office" xmlns:r="http://schemas.openxmlformats.org/officeDocument/2006/relationships" xmlns:m="http://schemas.openxmlformats.org/officeDocument/2006/math" xmlns:v="urn:schemas-microsoft-com:vml" xmlns:wp14="http://schemas.microsoft.com/office/word/2010/wordprocessingDrawing" xmlns:wp="http://schemas.openxmlformats.org/drawingml/2006/wordprocessingDrawing" xmlns:w10="urn:schemas-microsoft-com:office:word" xmlns:w="http://schemas.openxmlformats.org/wordprocessingml/2006/main" xmlns:w14="http://schemas.microsoft.com/office/word/2010/wordml" xmlns:w15="http://schemas.microsoft.com/office/word/2012/wordml" xmlns:w16se="http://schemas.microsoft.com/office/word/2015/wordml/symex" xmlns:wpg="http://schemas.microsoft.com/office/word/2010/wordprocessingGroup" xmlns:wpi="http://schemas.microsoft.com/office/word/2010/wordprocessingInk" xmlns:wne="http://schemas.microsoft.com/office/word/2006/wordml" xmlns:wps="http://schemas.microsoft.com/office/word/2010/wordprocessingShape" mc:Ignorable="w14 w15 w16se wp14">
+  <w:abstractNum w:abstractNumId="0" w15:restartNumberingAfterBreak="0">
     <w:nsid w:val="4685221E"/>
     <w:multiLevelType w:val="hybridMultilevel"/>
     <w:tmpl w:val="20744F18"/>
@@ -3582,7 +3635,7 @@
       </w:pPr>
     </w:lvl>
   </w:abstractNum>
-  <w:abstractNum w:abstractNumId="1">
+  <w:abstractNum w:abstractNumId="1" w15:restartNumberingAfterBreak="0">
     <w:nsid w:val="52861CF3"/>
     <w:multiLevelType w:val="hybridMultilevel"/>
     <w:tmpl w:val="92761C20"/>
@@ -3677,7 +3730,7 @@
       </w:pPr>
     </w:lvl>
   </w:abstractNum>
-  <w:abstractNum w:abstractNumId="2">
+  <w:abstractNum w:abstractNumId="2" w15:restartNumberingAfterBreak="0">
     <w:nsid w:val="56C0508E"/>
     <w:multiLevelType w:val="hybridMultilevel"/>
     <w:tmpl w:val="457AB1A8"/>
@@ -3790,7 +3843,7 @@
       </w:rPr>
     </w:lvl>
   </w:abstractNum>
-  <w:abstractNum w:abstractNumId="3">
+  <w:abstractNum w:abstractNumId="3" w15:restartNumberingAfterBreak="0">
     <w:nsid w:val="67492C44"/>
     <w:multiLevelType w:val="hybridMultilevel"/>
     <w:tmpl w:val="6BA4EE7C"/>
@@ -3903,7 +3956,7 @@
       </w:rPr>
     </w:lvl>
   </w:abstractNum>
-  <w:abstractNum w:abstractNumId="4">
+  <w:abstractNum w:abstractNumId="4" w15:restartNumberingAfterBreak="0">
     <w:nsid w:val="7332284D"/>
     <w:multiLevelType w:val="hybridMultilevel"/>
     <w:tmpl w:val="B7DC07C8"/>
@@ -4035,7 +4088,7 @@
 </file>
 
 <file path=word/styles.xml><?xml version="1.0" encoding="utf-8"?>
-<w:styles xmlns:mc="http://schemas.openxmlformats.org/markup-compatibility/2006" xmlns:r="http://schemas.openxmlformats.org/officeDocument/2006/relationships" xmlns:w="http://schemas.openxmlformats.org/wordprocessingml/2006/main" xmlns:w14="http://schemas.microsoft.com/office/word/2010/wordml" xmlns:w15="http://schemas.microsoft.com/office/word/2012/wordml" mc:Ignorable="w14 w15">
+<w:styles xmlns:mc="http://schemas.openxmlformats.org/markup-compatibility/2006" xmlns:r="http://schemas.openxmlformats.org/officeDocument/2006/relationships" xmlns:w="http://schemas.openxmlformats.org/wordprocessingml/2006/main" xmlns:w14="http://schemas.microsoft.com/office/word/2010/wordml" xmlns:w15="http://schemas.microsoft.com/office/word/2012/wordml" xmlns:w16se="http://schemas.microsoft.com/office/word/2015/wordml/symex" mc:Ignorable="w14 w15 w16se">
   <w:docDefaults>
     <w:rPrDefault>
       <w:rPr>
@@ -4048,7 +4101,7 @@
     </w:rPrDefault>
     <w:pPrDefault/>
   </w:docDefaults>
-  <w:latentStyles w:defLockedState="0" w:defUIPriority="99" w:defSemiHidden="0" w:defUnhideWhenUsed="0" w:defQFormat="0" w:count="380">
+  <w:latentStyles w:defLockedState="0" w:defUIPriority="99" w:defSemiHidden="0" w:defUnhideWhenUsed="0" w:defQFormat="0" w:count="371">
     <w:lsdException w:name="Normal" w:uiPriority="0" w:qFormat="1"/>
     <w:lsdException w:name="heading 1" w:uiPriority="9" w:qFormat="1"/>
     <w:lsdException w:name="heading 2" w:semiHidden="1" w:uiPriority="9" w:unhideWhenUsed="1" w:qFormat="1"/>
@@ -4823,7 +4876,7 @@
 </file>
 
 <file path=customXml/itemProps1.xml><?xml version="1.0" encoding="utf-8"?>
-<ds:datastoreItem xmlns:ds="http://schemas.openxmlformats.org/officeDocument/2006/customXml" ds:itemID="{FA6CE3F6-B210-AC4B-80E7-2E2E2E1F7EF4}">
+<ds:datastoreItem xmlns:ds="http://schemas.openxmlformats.org/officeDocument/2006/customXml" ds:itemID="{7C94D19A-19A3-435E-BEFF-C7860DA7DC79}">
   <ds:schemaRefs>
     <ds:schemaRef ds:uri="http://schemas.openxmlformats.org/officeDocument/2006/bibliography"/>
   </ds:schemaRefs>

</xml_diff>